<commit_message>
A lot of changes for the set up
</commit_message>
<xml_diff>
--- a/HW3_notes.docx
+++ b/HW3_notes.docx
@@ -1443,6 +1443,36 @@
       </w:r>
       <w:r>
         <w:t>.</w:t>
+      </w:r>
+    </w:p>
+    <w:p/>
+    <w:p>
+      <w:r>
+        <w:t>Questions:</w:t>
+      </w:r>
+    </w:p>
+    <w:p>
+      <w:r>
+        <w:t>What is the root directory name?</w:t>
+      </w:r>
+    </w:p>
+    <w:p>
+      <w:r>
+        <w:t xml:space="preserve">Does the path name always start at the </w:t>
+      </w:r>
+      <w:r>
+        <w:t>root directory?</w:t>
+      </w:r>
+    </w:p>
+    <w:p>
+      <w:r>
+        <w:t>How do we get the current time</w:t>
+      </w:r>
+      <w:r>
+        <w:t xml:space="preserve"> to set the files/directory</w:t>
+      </w:r>
+      <w:r>
+        <w:t>?</w:t>
       </w:r>
     </w:p>
     <w:p/>

</xml_diff>